<commit_message>
Program drop-down you get in each cell populated with values from database
</commit_message>
<xml_diff>
--- a/XML File to save user formatting, etc.docx
+++ b/XML File to save user formatting, etc.docx
@@ -30,6 +30,18 @@
       <w:pPr>
         <w:pStyle w:val="ListParagraph"/>
       </w:pPr>
+    </w:p>
+    <w:p>
+      <w:pPr>
+        <w:pStyle w:val="ListParagraph"/>
+      </w:pPr>
+      <w:bookmarkStart w:id="0" w:name="_GoBack"/>
+      <w:bookmarkEnd w:id="0"/>
+    </w:p>
+    <w:p>
+      <w:pPr>
+        <w:pStyle w:val="ListParagraph"/>
+      </w:pPr>
       <w:proofErr w:type="gramStart"/>
       <w:r>
         <w:t>&lt;?xml</w:t>
@@ -85,6 +97,11 @@
       <w:r>
         <w:t>&gt;</w:t>
       </w:r>
+    </w:p>
+    <w:p>
+      <w:pPr>
+        <w:pStyle w:val="ListParagraph"/>
+      </w:pPr>
     </w:p>
     <w:p>
       <w:pPr>
@@ -107,8 +124,6 @@
       <w:r>
         <w:t>Save it to your C drive and name it XtraGrid_SaveLayoutToXML.xml</w:t>
       </w:r>
-      <w:bookmarkStart w:id="0" w:name="_GoBack"/>
-      <w:bookmarkEnd w:id="0"/>
     </w:p>
     <w:p/>
     <w:sectPr>

</xml_diff>